<commit_message>
perbaikan form regris part2
</commit_message>
<xml_diff>
--- a/catatan.docx
+++ b/catatan.docx
@@ -502,6 +502,121 @@
       <w:proofErr w:type="spellEnd"/>
       <w:r>
         <w:t xml:space="preserve"> node.exe</w:t>
+      </w:r>
+    </w:p>
+    <w:p/>
+    <w:p>
+      <w:proofErr w:type="spellStart"/>
+      <w:r>
+        <w:t>Sekarang</w:t>
+      </w:r>
+      <w:proofErr w:type="spellEnd"/>
+      <w:r>
+        <w:t xml:space="preserve"> </w:t>
+      </w:r>
+      <w:proofErr w:type="spellStart"/>
+      <w:r>
+        <w:t>mari</w:t>
+      </w:r>
+      <w:proofErr w:type="spellEnd"/>
+      <w:r>
+        <w:t xml:space="preserve"> </w:t>
+      </w:r>
+      <w:proofErr w:type="spellStart"/>
+      <w:r>
+        <w:t>saya</w:t>
+      </w:r>
+      <w:proofErr w:type="spellEnd"/>
+      <w:r>
+        <w:t xml:space="preserve"> </w:t>
+      </w:r>
+      <w:proofErr w:type="spellStart"/>
+      <w:r>
+        <w:t>perbaiki</w:t>
+      </w:r>
+      <w:proofErr w:type="spellEnd"/>
+      <w:r>
+        <w:t xml:space="preserve"> </w:t>
+      </w:r>
+      <w:proofErr w:type="spellStart"/>
+      <w:r>
+        <w:t>RegisterForm</w:t>
+      </w:r>
+      <w:proofErr w:type="spellEnd"/>
+      <w:r>
+        <w:t xml:space="preserve"> </w:t>
+      </w:r>
+      <w:proofErr w:type="spellStart"/>
+      <w:r>
+        <w:t>untuk</w:t>
+      </w:r>
+      <w:proofErr w:type="spellEnd"/>
+      <w:r>
+        <w:t xml:space="preserve"> </w:t>
+      </w:r>
+      <w:proofErr w:type="spellStart"/>
+      <w:r>
+        <w:t>mengatasi</w:t>
+      </w:r>
+      <w:proofErr w:type="spellEnd"/>
+      <w:r>
+        <w:t xml:space="preserve"> </w:t>
+      </w:r>
+      <w:proofErr w:type="spellStart"/>
+      <w:r>
+        <w:t>masalah</w:t>
+      </w:r>
+      <w:proofErr w:type="spellEnd"/>
+      <w:r>
+        <w:t xml:space="preserve"> console refresh dan alert yang </w:t>
+      </w:r>
+      <w:proofErr w:type="spellStart"/>
+      <w:r>
+        <w:t>tidak</w:t>
+      </w:r>
+      <w:proofErr w:type="spellEnd"/>
+      <w:r>
+        <w:t xml:space="preserve"> </w:t>
+      </w:r>
+      <w:proofErr w:type="spellStart"/>
+      <w:r>
+        <w:t>muncul</w:t>
+      </w:r>
+      <w:proofErr w:type="spellEnd"/>
+      <w:r>
+        <w:t xml:space="preserve">. </w:t>
+      </w:r>
+      <w:proofErr w:type="spellStart"/>
+      <w:r>
+        <w:t>Masalah</w:t>
+      </w:r>
+      <w:proofErr w:type="spellEnd"/>
+      <w:r>
+        <w:t xml:space="preserve"> </w:t>
+      </w:r>
+      <w:proofErr w:type="spellStart"/>
+      <w:r>
+        <w:t>utamanya</w:t>
+      </w:r>
+      <w:proofErr w:type="spellEnd"/>
+      <w:r>
+        <w:t xml:space="preserve"> </w:t>
+      </w:r>
+      <w:proofErr w:type="spellStart"/>
+      <w:r>
+        <w:t>adalah</w:t>
+      </w:r>
+      <w:proofErr w:type="spellEnd"/>
+      <w:r>
+        <w:t xml:space="preserve"> timing </w:t>
+      </w:r>
+      <w:proofErr w:type="spellStart"/>
+      <w:r>
+        <w:t>dari</w:t>
+      </w:r>
+      <w:proofErr w:type="spellEnd"/>
+      <w:r>
+        <w:t xml:space="preserve"> state changes:</w:t>
       </w:r>
     </w:p>
     <w:p/>
@@ -1275,6 +1390,7 @@
   <w:style w:type="character" w:default="1" w:styleId="DefaultParagraphFont">
     <w:name w:val="Default Paragraph Font"/>
     <w:uiPriority w:val="1"/>
+    <w:semiHidden/>
     <w:unhideWhenUsed/>
   </w:style>
   <w:style w:type="table" w:default="1" w:styleId="TableNormal">

</xml_diff>